<commit_message>
commit 2 en el servidor
</commit_message>
<xml_diff>
--- a/ProyectoBEDU_EliseoOrellan.docx
+++ b/ProyectoBEDU_EliseoOrellan.docx
@@ -11,6 +11,11 @@
     <w:p>
       <w:r>
         <w:t>Modificación 1 commit 2</w:t>
+      </w:r>
+    </w:p>
+    <w:p>
+      <w:r>
+        <w:t>Modificacion 2 commit 3</w:t>
       </w:r>
     </w:p>
     <w:sectPr>

</xml_diff>